<commit_message>
Rewrite of Release Process.
</commit_message>
<xml_diff>
--- a/Production/Doc/Deliverables/Release Process.docx
+++ b/Production/Doc/Deliverables/Release Process.docx
@@ -24,19 +24,38 @@
       </w:r>
       <w:proofErr w:type="spellEnd"/>
     </w:p>
+    <w:p/>
+    <w:p>
+      <w:pPr>
+        <w:pStyle w:val="Heading2"/>
+      </w:pPr>
+      <w:r>
+        <w:t>Definition of Process</w:t>
+      </w:r>
+    </w:p>
+    <w:p>
+      <w:r>
+        <w:t>The software design for CPTS323 is broken up into milestones. This process definition applies to the release of a particular milestone during the course of software development. Each milestone will consist of the following development components used in documentation, organization and planning:</w:t>
+      </w:r>
+    </w:p>
     <w:p>
       <w:pPr>
         <w:pStyle w:val="ListParagraph"/>
         <w:numPr>
           <w:ilvl w:val="0"/>
-          <w:numId w:val="1"/>
-        </w:numPr>
-        <w:rPr>
-          <w:color w:val="365F91" w:themeColor="accent1" w:themeShade="BF"/>
-        </w:rPr>
-      </w:pPr>
-      <w:r>
-        <w:t>Planning</w:t>
+          <w:numId w:val="3"/>
+        </w:numPr>
+      </w:pPr>
+      <w:r>
+        <w:t xml:space="preserve">Milestone entry on the wiki of </w:t>
+      </w:r>
+      <w:proofErr w:type="spellStart"/>
+      <w:r>
+        <w:t>github</w:t>
+      </w:r>
+      <w:proofErr w:type="spellEnd"/>
+      <w:r>
+        <w:t>.</w:t>
       </w:r>
     </w:p>
     <w:p>
@@ -44,14 +63,11 @@
         <w:pStyle w:val="ListParagraph"/>
         <w:numPr>
           <w:ilvl w:val="1"/>
-          <w:numId w:val="1"/>
-        </w:numPr>
-        <w:rPr>
-          <w:color w:val="365F91" w:themeColor="accent1" w:themeShade="BF"/>
-        </w:rPr>
-      </w:pPr>
-      <w:r>
-        <w:t>Identify task requirements for Release</w:t>
+          <w:numId w:val="3"/>
+        </w:numPr>
+      </w:pPr>
+      <w:r>
+        <w:t>Summary</w:t>
       </w:r>
     </w:p>
     <w:p>
@@ -59,29 +75,11 @@
         <w:pStyle w:val="ListParagraph"/>
         <w:numPr>
           <w:ilvl w:val="1"/>
-          <w:numId w:val="1"/>
-        </w:numPr>
-        <w:rPr>
-          <w:color w:val="365F91" w:themeColor="accent1" w:themeShade="BF"/>
-        </w:rPr>
-      </w:pPr>
-      <w:r>
-        <w:t>Assign a release number (v1.0.0)</w:t>
-      </w:r>
-    </w:p>
-    <w:p>
-      <w:pPr>
-        <w:pStyle w:val="ListParagraph"/>
-        <w:numPr>
-          <w:ilvl w:val="2"/>
-          <w:numId w:val="1"/>
-        </w:numPr>
-        <w:rPr>
-          <w:color w:val="365F91" w:themeColor="accent1" w:themeShade="BF"/>
-        </w:rPr>
-      </w:pPr>
-      <w:r>
-        <w:t>Update version numbers in app configuration file for each build</w:t>
+          <w:numId w:val="3"/>
+        </w:numPr>
+      </w:pPr>
+      <w:r>
+        <w:t>User Stories</w:t>
       </w:r>
     </w:p>
     <w:p>
@@ -89,52 +87,127 @@
         <w:pStyle w:val="ListParagraph"/>
         <w:numPr>
           <w:ilvl w:val="1"/>
-          <w:numId w:val="1"/>
-        </w:numPr>
-        <w:rPr>
-          <w:color w:val="365F91" w:themeColor="accent1" w:themeShade="BF"/>
-        </w:rPr>
-      </w:pPr>
-      <w:r>
-        <w:t xml:space="preserve">Report tasks and bugs on </w:t>
+          <w:numId w:val="3"/>
+        </w:numPr>
+      </w:pPr>
+      <w:r>
+        <w:t>Tasks</w:t>
+      </w:r>
+    </w:p>
+    <w:p>
+      <w:pPr>
+        <w:pStyle w:val="ListParagraph"/>
+        <w:numPr>
+          <w:ilvl w:val="1"/>
+          <w:numId w:val="3"/>
+        </w:numPr>
+      </w:pPr>
+      <w:r>
+        <w:t>Tests</w:t>
+      </w:r>
+    </w:p>
+    <w:p>
+      <w:pPr>
+        <w:pStyle w:val="ListParagraph"/>
+        <w:numPr>
+          <w:ilvl w:val="1"/>
+          <w:numId w:val="3"/>
+        </w:numPr>
+      </w:pPr>
+      <w:r>
+        <w:t>Definition of complete.</w:t>
+      </w:r>
+    </w:p>
+    <w:p>
+      <w:pPr>
+        <w:pStyle w:val="ListParagraph"/>
+        <w:numPr>
+          <w:ilvl w:val="1"/>
+          <w:numId w:val="3"/>
+        </w:numPr>
+      </w:pPr>
+      <w:r>
+        <w:t>Due Date</w:t>
+      </w:r>
+    </w:p>
+    <w:p>
+      <w:pPr>
+        <w:pStyle w:val="ListParagraph"/>
+        <w:numPr>
+          <w:ilvl w:val="0"/>
+          <w:numId w:val="3"/>
+        </w:numPr>
+      </w:pPr>
+      <w:r>
+        <w:t>User stories will be broken into detailed tasks.</w:t>
+      </w:r>
+    </w:p>
+    <w:p>
+      <w:pPr>
+        <w:pStyle w:val="ListParagraph"/>
+        <w:numPr>
+          <w:ilvl w:val="1"/>
+          <w:numId w:val="3"/>
+        </w:numPr>
+      </w:pPr>
+      <w:r>
+        <w:t xml:space="preserve">A bug/ticket will be entered into the ticket database. </w:t>
+      </w:r>
+    </w:p>
+    <w:p>
+      <w:pPr>
+        <w:pStyle w:val="ListParagraph"/>
+        <w:numPr>
+          <w:ilvl w:val="1"/>
+          <w:numId w:val="3"/>
+        </w:numPr>
+      </w:pPr>
+      <w:r>
+        <w:t xml:space="preserve">Optionally, these tickets can be assigned to someone specific or later delegated. </w:t>
+      </w:r>
+    </w:p>
+    <w:p>
+      <w:pPr>
+        <w:pStyle w:val="ListParagraph"/>
+        <w:numPr>
+          <w:ilvl w:val="1"/>
+          <w:numId w:val="3"/>
+        </w:numPr>
+      </w:pPr>
+      <w:r>
+        <w:t>All tickets shall be set to the appropriate milestone number.</w:t>
+      </w:r>
+    </w:p>
+    <w:p>
+      <w:pPr>
+        <w:pStyle w:val="ListParagraph"/>
+        <w:numPr>
+          <w:ilvl w:val="0"/>
+          <w:numId w:val="3"/>
+        </w:numPr>
+      </w:pPr>
+      <w:r>
+        <w:t>A team meeting will be held to flush out design ideas and to delegate tasks to people.</w:t>
+      </w:r>
+    </w:p>
+    <w:p>
+      <w:pPr>
+        <w:pStyle w:val="ListParagraph"/>
+        <w:numPr>
+          <w:ilvl w:val="0"/>
+          <w:numId w:val="3"/>
+        </w:numPr>
+      </w:pPr>
+      <w:r>
+        <w:t xml:space="preserve">When a feature is completed, it is committed and merged into </w:t>
       </w:r>
       <w:proofErr w:type="spellStart"/>
       <w:r>
-        <w:t>Github</w:t>
+        <w:t>github</w:t>
       </w:r>
       <w:proofErr w:type="spellEnd"/>
       <w:r>
-        <w:t xml:space="preserve"> Issue Tracking</w:t>
-      </w:r>
-    </w:p>
-    <w:p>
-      <w:pPr>
-        <w:pStyle w:val="ListParagraph"/>
-        <w:numPr>
-          <w:ilvl w:val="2"/>
-          <w:numId w:val="1"/>
-        </w:numPr>
-        <w:rPr>
-          <w:color w:val="365F91" w:themeColor="accent1" w:themeShade="BF"/>
-        </w:rPr>
-      </w:pPr>
-      <w:r>
-        <w:t>Confirm and assign tasks for each member.</w:t>
-      </w:r>
-    </w:p>
-    <w:p>
-      <w:pPr>
-        <w:pStyle w:val="ListParagraph"/>
-        <w:numPr>
-          <w:ilvl w:val="2"/>
-          <w:numId w:val="1"/>
-        </w:numPr>
-        <w:rPr>
-          <w:color w:val="365F91" w:themeColor="accent1" w:themeShade="BF"/>
-        </w:rPr>
-      </w:pPr>
-      <w:r>
-        <w:t>Determine definition of “done” for each Task.</w:t>
+        <w:t xml:space="preserve"> with appropriate comments.</w:t>
       </w:r>
     </w:p>
     <w:p>
@@ -142,311 +215,192 @@
         <w:pStyle w:val="ListParagraph"/>
         <w:numPr>
           <w:ilvl w:val="1"/>
-          <w:numId w:val="1"/>
-        </w:numPr>
-        <w:rPr>
-          <w:color w:val="365F91" w:themeColor="accent1" w:themeShade="BF"/>
-        </w:rPr>
-      </w:pPr>
-      <w:r>
-        <w:t>Identify Release Date</w:t>
-      </w:r>
-    </w:p>
-    <w:p>
-      <w:pPr>
-        <w:pStyle w:val="ListParagraph"/>
-        <w:numPr>
-          <w:ilvl w:val="2"/>
-          <w:numId w:val="1"/>
-        </w:numPr>
-        <w:rPr>
-          <w:color w:val="365F91" w:themeColor="accent1" w:themeShade="BF"/>
-        </w:rPr>
-      </w:pPr>
-      <w:r>
-        <w:t xml:space="preserve">Set Milestone due date on </w:t>
+          <w:numId w:val="3"/>
+        </w:numPr>
+      </w:pPr>
+      <w:r>
+        <w:t>Tickets pertaining to the feature shall be closed with appropriate comments.</w:t>
+      </w:r>
+    </w:p>
+    <w:p>
+      <w:pPr>
+        <w:pStyle w:val="ListParagraph"/>
+        <w:numPr>
+          <w:ilvl w:val="0"/>
+          <w:numId w:val="3"/>
+        </w:numPr>
+      </w:pPr>
+      <w:r>
+        <w:t>When a build has the primary features implemented, it will be hardware tested on the laptop used for presenting.</w:t>
+      </w:r>
+    </w:p>
+    <w:p>
+      <w:pPr>
+        <w:pStyle w:val="ListParagraph"/>
+        <w:numPr>
+          <w:ilvl w:val="1"/>
+          <w:numId w:val="3"/>
+        </w:numPr>
+      </w:pPr>
+      <w:r>
+        <w:t xml:space="preserve">All bugs found shall be entered into </w:t>
       </w:r>
       <w:proofErr w:type="spellStart"/>
       <w:r>
-        <w:t>Github</w:t>
+        <w:t>bugzilla</w:t>
       </w:r>
       <w:proofErr w:type="spellEnd"/>
+      <w:r>
+        <w:t>.</w:t>
+      </w:r>
     </w:p>
     <w:p>
       <w:pPr>
         <w:pStyle w:val="ListParagraph"/>
         <w:numPr>
           <w:ilvl w:val="1"/>
-          <w:numId w:val="1"/>
-        </w:numPr>
-        <w:rPr>
-          <w:color w:val="365F91" w:themeColor="accent1" w:themeShade="BF"/>
-        </w:rPr>
-      </w:pPr>
-      <w:r>
-        <w:t>Documentation</w:t>
-      </w:r>
-    </w:p>
-    <w:p>
-      <w:pPr>
-        <w:pStyle w:val="ListParagraph"/>
-        <w:numPr>
-          <w:ilvl w:val="2"/>
-          <w:numId w:val="1"/>
-        </w:numPr>
-        <w:rPr>
-          <w:color w:val="365F91" w:themeColor="accent1" w:themeShade="BF"/>
-        </w:rPr>
-      </w:pPr>
-      <w:r>
-        <w:t>Update version history in README if deployed</w:t>
-      </w:r>
-    </w:p>
-    <w:p>
-      <w:pPr>
-        <w:pStyle w:val="ListParagraph"/>
-        <w:numPr>
-          <w:ilvl w:val="2"/>
-          <w:numId w:val="1"/>
-        </w:numPr>
-        <w:rPr>
-          <w:color w:val="365F91" w:themeColor="accent1" w:themeShade="BF"/>
-        </w:rPr>
-      </w:pPr>
-      <w:r>
-        <w:t>Update design documentation</w:t>
-      </w:r>
-    </w:p>
-    <w:p>
-      <w:pPr>
-        <w:pStyle w:val="ListParagraph"/>
-        <w:numPr>
-          <w:ilvl w:val="1"/>
-          <w:numId w:val="1"/>
-        </w:numPr>
-        <w:rPr>
-          <w:color w:val="365F91" w:themeColor="accent1" w:themeShade="BF"/>
-        </w:rPr>
-      </w:pPr>
-      <w:r>
-        <w:t>Implement</w:t>
-      </w:r>
-    </w:p>
-    <w:p>
-      <w:pPr>
-        <w:pStyle w:val="ListParagraph"/>
-        <w:numPr>
-          <w:ilvl w:val="2"/>
-          <w:numId w:val="1"/>
-        </w:numPr>
-        <w:rPr>
-          <w:color w:val="365F91" w:themeColor="accent1" w:themeShade="BF"/>
-        </w:rPr>
-      </w:pPr>
-      <w:r>
-        <w:t xml:space="preserve">Accept Ticket on </w:t>
+          <w:numId w:val="3"/>
+        </w:numPr>
+      </w:pPr>
+      <w:r>
+        <w:t>All bugs shall be fixed and closed.</w:t>
+      </w:r>
+    </w:p>
+    <w:p>
+      <w:pPr>
+        <w:pStyle w:val="ListParagraph"/>
+        <w:numPr>
+          <w:ilvl w:val="0"/>
+          <w:numId w:val="3"/>
+        </w:numPr>
+      </w:pPr>
+      <w:r>
+        <w:t>The final build/commit will be tagged for each milestone when all features are tested and ready.</w:t>
+      </w:r>
+    </w:p>
+    <w:p>
+      <w:pPr>
+        <w:pStyle w:val="Heading2"/>
+      </w:pPr>
+      <w:r>
+        <w:t>Task Breakdown</w:t>
+      </w:r>
+    </w:p>
+    <w:p>
+      <w:r>
+        <w:t>Given a list of user stories associated with a milestone, the stories will be broken down into specific parts that are easily delegated, tracked, and verified. These tasks should have enough detail for the owner to pursue the task and perform any research and implementation needed.</w:t>
+      </w:r>
+    </w:p>
+    <w:p>
+      <w:r>
+        <w:t>Tasks should be entered as tickets into the database.</w:t>
+      </w:r>
+    </w:p>
+    <w:p>
+      <w:r>
+        <w:t>Example: “As a user I want buttons to control the launcher.”</w:t>
+      </w:r>
+    </w:p>
+    <w:p>
+      <w:r>
+        <w:t>Resulting tasks:</w:t>
+      </w:r>
+    </w:p>
+    <w:p>
+      <w:pPr>
+        <w:pStyle w:val="ListParagraph"/>
+        <w:numPr>
+          <w:ilvl w:val="0"/>
+          <w:numId w:val="4"/>
+        </w:numPr>
+      </w:pPr>
+      <w:r>
+        <w:t>Implement Launcher View/Model/View Model (User Control)</w:t>
+      </w:r>
+    </w:p>
+    <w:p>
+      <w:pPr>
+        <w:pStyle w:val="ListParagraph"/>
+        <w:numPr>
+          <w:ilvl w:val="0"/>
+          <w:numId w:val="4"/>
+        </w:numPr>
+      </w:pPr>
+      <w:r>
+        <w:t>Launcher User Control should have a fire button that sends fire commands to launcher.</w:t>
+      </w:r>
+    </w:p>
+    <w:p>
+      <w:pPr>
+        <w:pStyle w:val="ListParagraph"/>
+        <w:numPr>
+          <w:ilvl w:val="0"/>
+          <w:numId w:val="4"/>
+        </w:numPr>
+      </w:pPr>
+      <w:r>
+        <w:lastRenderedPageBreak/>
+        <w:t>Launcher User Control should have directional buttons that send move commands to launcher.</w:t>
+      </w:r>
+    </w:p>
+    <w:p>
+      <w:pPr>
+        <w:pStyle w:val="ListParagraph"/>
+        <w:numPr>
+          <w:ilvl w:val="0"/>
+          <w:numId w:val="4"/>
+        </w:numPr>
+      </w:pPr>
+      <w:r>
+        <w:t>Launcher User Control should display the number of rockets the launcher currently has.</w:t>
+      </w:r>
+    </w:p>
+    <w:p/>
+    <w:p>
+      <w:pPr>
+        <w:pStyle w:val="Heading2"/>
+      </w:pPr>
+      <w:r>
+        <w:t xml:space="preserve">Implementation Details </w:t>
+      </w:r>
+    </w:p>
+    <w:p>
+      <w:r>
+        <w:t xml:space="preserve">When tackling a particular task, the implementation of the task will depend on the nature of the task, and scope of the task. </w:t>
+      </w:r>
+      <w:r>
+        <w:t>New features should remain consistent with existing design patterns used by the application. Tasks that require extensive communication with other components should make sure they are using existing components as they are intended. This may require a meeting with all designers to discuss the architecture of existing code, as well as plans to expand the code to handle new behavior. New features should be well defined prior to implementation and any documentation referring to the features should be updated as the design comes to fruition.  This new features will need to be able to perform the given requirements and be verifiable during testing to ensure the software is acting as required and as expected.</w:t>
+      </w:r>
+    </w:p>
+    <w:p>
+      <w:pPr>
+        <w:pStyle w:val="Heading2"/>
+      </w:pPr>
+      <w:r>
+        <w:t xml:space="preserve">Delivery of Product </w:t>
+      </w:r>
+    </w:p>
+    <w:p>
+      <w:proofErr w:type="gramStart"/>
+      <w:r>
+        <w:t>Delivery criteria varies</w:t>
+      </w:r>
+      <w:proofErr w:type="gramEnd"/>
+      <w:r>
+        <w:t xml:space="preserve"> for each milestone. However, the general methodology for completing a milestone does not. Every milestone will have a list of deliverables, and a way to deliver them. For example, some documents will be submitted via angel online, while other documents must be delivered as hard copies during class. For each milestone, the list of deliverables must be identified, the date they are due, and the method for which they are delivered. All of these items must be double checked prior to the due date, and all documents printed / posted on time. Additionally, it’s usually a requirement that the software is functioning and running on one of the laptops by class time. This involves a separate stage of preparation where the software is tested thoroughly on the chosen device using all external devices (camera, launcher, etc). The laptop should be full charged, and ready to go prior to presentation time.  Additionally, when the software has been thoroughly tested and the final commit made to </w:t>
       </w:r>
       <w:proofErr w:type="spellStart"/>
       <w:r>
-        <w:t>github</w:t>
+        <w:t>git</w:t>
       </w:r>
       <w:proofErr w:type="spellEnd"/>
       <w:r>
-        <w:t xml:space="preserve"> – Accept ticket and update progress</w:t>
-      </w:r>
-    </w:p>
-    <w:p>
-      <w:pPr>
-        <w:pStyle w:val="ListParagraph"/>
-        <w:numPr>
-          <w:ilvl w:val="2"/>
-          <w:numId w:val="1"/>
-        </w:numPr>
-        <w:rPr>
-          <w:color w:val="365F91" w:themeColor="accent1" w:themeShade="BF"/>
-        </w:rPr>
-      </w:pPr>
-      <w:r>
-        <w:t>Revise Ticket – Add information about status/progress of the issue</w:t>
-      </w:r>
-    </w:p>
-    <w:p>
-      <w:pPr>
-        <w:pStyle w:val="ListParagraph"/>
-        <w:numPr>
-          <w:ilvl w:val="2"/>
-          <w:numId w:val="1"/>
-        </w:numPr>
-        <w:rPr>
-          <w:color w:val="365F91" w:themeColor="accent1" w:themeShade="BF"/>
-        </w:rPr>
-      </w:pPr>
-      <w:r>
-        <w:t>Resolve ticket – When completed mark as resolved.</w:t>
-      </w:r>
-    </w:p>
-    <w:p>
-      <w:pPr>
-        <w:pStyle w:val="ListParagraph"/>
-        <w:numPr>
-          <w:ilvl w:val="1"/>
-          <w:numId w:val="1"/>
-        </w:numPr>
-        <w:rPr>
-          <w:color w:val="365F91" w:themeColor="accent1" w:themeShade="BF"/>
-        </w:rPr>
-      </w:pPr>
-      <w:r>
-        <w:t>Testing</w:t>
-      </w:r>
-    </w:p>
-    <w:p>
-      <w:pPr>
-        <w:pStyle w:val="ListParagraph"/>
-        <w:numPr>
-          <w:ilvl w:val="2"/>
-          <w:numId w:val="1"/>
-        </w:numPr>
-        <w:rPr>
-          <w:color w:val="365F91" w:themeColor="accent1" w:themeShade="BF"/>
-        </w:rPr>
-      </w:pPr>
-      <w:r>
-        <w:t>Verify all unit tests pass</w:t>
-      </w:r>
-    </w:p>
-    <w:p>
-      <w:pPr>
-        <w:pStyle w:val="ListParagraph"/>
-        <w:numPr>
-          <w:ilvl w:val="2"/>
-          <w:numId w:val="1"/>
-        </w:numPr>
-        <w:rPr>
-          <w:color w:val="365F91" w:themeColor="accent1" w:themeShade="BF"/>
-        </w:rPr>
-      </w:pPr>
-      <w:r>
-        <w:t>Verify system tests pass</w:t>
-      </w:r>
-    </w:p>
-    <w:p>
-      <w:pPr>
-        <w:pStyle w:val="ListParagraph"/>
-        <w:numPr>
-          <w:ilvl w:val="2"/>
-          <w:numId w:val="1"/>
-        </w:numPr>
-        <w:rPr>
-          <w:color w:val="365F91" w:themeColor="accent1" w:themeShade="BF"/>
-        </w:rPr>
-      </w:pPr>
-      <w:r>
-        <w:t>Verify Design Documentation created</w:t>
-      </w:r>
-    </w:p>
-    <w:p>
-      <w:pPr>
-        <w:pStyle w:val="ListParagraph"/>
-        <w:numPr>
-          <w:ilvl w:val="2"/>
-          <w:numId w:val="1"/>
-        </w:numPr>
-        <w:rPr>
-          <w:color w:val="365F91" w:themeColor="accent1" w:themeShade="BF"/>
-        </w:rPr>
-      </w:pPr>
-      <w:r>
-        <w:t>Verify All tickets for Milestone closed</w:t>
-      </w:r>
-    </w:p>
-    <w:p>
-      <w:pPr>
-        <w:pStyle w:val="ListParagraph"/>
-        <w:numPr>
-          <w:ilvl w:val="3"/>
-          <w:numId w:val="1"/>
-        </w:numPr>
-        <w:rPr>
-          <w:color w:val="365F91" w:themeColor="accent1" w:themeShade="BF"/>
-        </w:rPr>
-      </w:pPr>
-      <w:r>
-        <w:t>Close each ticket that has been resolved.</w:t>
-      </w:r>
-    </w:p>
-    <w:p>
-      <w:pPr>
-        <w:pStyle w:val="ListParagraph"/>
-        <w:numPr>
-          <w:ilvl w:val="1"/>
-          <w:numId w:val="1"/>
-        </w:numPr>
-        <w:rPr>
-          <w:color w:val="365F91" w:themeColor="accent1" w:themeShade="BF"/>
-        </w:rPr>
-      </w:pPr>
-      <w:r>
-        <w:t>Release</w:t>
-      </w:r>
-    </w:p>
-    <w:p>
-      <w:pPr>
-        <w:pStyle w:val="ListParagraph"/>
-        <w:numPr>
-          <w:ilvl w:val="2"/>
-          <w:numId w:val="1"/>
-        </w:numPr>
-        <w:rPr>
-          <w:color w:val="365F91" w:themeColor="accent1" w:themeShade="BF"/>
-        </w:rPr>
-      </w:pPr>
-      <w:r>
-        <w:t>Deploy to demo laptop</w:t>
-      </w:r>
-    </w:p>
-    <w:p>
-      <w:pPr>
-        <w:pStyle w:val="ListParagraph"/>
-        <w:numPr>
-          <w:ilvl w:val="2"/>
-          <w:numId w:val="1"/>
-        </w:numPr>
-        <w:rPr>
-          <w:color w:val="365F91" w:themeColor="accent1" w:themeShade="BF"/>
-        </w:rPr>
-      </w:pPr>
-      <w:r>
-        <w:t>Submit any required documentation as specified in the milestone.</w:t>
-      </w:r>
-      <w:r>
-        <w:fldChar w:fldCharType="begin"/>
-      </w:r>
-      <w:r>
-        <w:instrText xml:space="preserve"> HYPERLINK "https://lms.wsu.edu/AngelUploads/Content/2014-spri-TRICI-CPT_S-323-7238-LEC/_assoc/CB04CA519E5B4FEE835B407389CE2D68/example_sd_process.pdf" \l "page=1" \o "Page 1" </w:instrText>
-      </w:r>
-      <w:r>
-        <w:fldChar w:fldCharType="separate"/>
-      </w:r>
-    </w:p>
-    <w:p>
-      <w:pPr>
-        <w:spacing w:after="0" w:line="240" w:lineRule="auto"/>
-        <w:rPr>
-          <w:rFonts w:ascii="Times New Roman" w:eastAsia="Times New Roman" w:hAnsi="Times New Roman" w:cs="Times New Roman"/>
-          <w:color w:val="0000FF"/>
-          <w:sz w:val="24"/>
-          <w:szCs w:val="24"/>
-          <w:u w:val="single"/>
-        </w:rPr>
-      </w:pPr>
-      <w:r>
-        <w:rPr>
-          <w:rFonts w:ascii="Times New Roman" w:eastAsia="Times New Roman" w:hAnsi="Times New Roman" w:cs="Times New Roman"/>
-          <w:sz w:val="24"/>
-          <w:szCs w:val="24"/>
-        </w:rPr>
-        <w:fldChar w:fldCharType="end"/>
+        <w:t xml:space="preserve">, the repository must be tagged for the given milestone. </w:t>
+      </w:r>
+    </w:p>
+    <w:p>
+      <w:r>
+        <w:t>Any additional delivery instructions/criteria will also be identified and followed depending on the specification given for the milestone.</w:t>
       </w:r>
       <w:r>
         <w:rPr>
@@ -506,6 +460,181 @@
 <file path=word/numbering.xml><?xml version="1.0" encoding="utf-8"?>
 <w:numbering xmlns:ve="http://schemas.openxmlformats.org/markup-compatibility/2006" xmlns:o="urn:schemas-microsoft-com:office:office" xmlns:r="http://schemas.openxmlformats.org/officeDocument/2006/relationships" xmlns:m="http://schemas.openxmlformats.org/officeDocument/2006/math" xmlns:v="urn:schemas-microsoft-com:vml" xmlns:wp="http://schemas.openxmlformats.org/drawingml/2006/wordprocessingDrawing" xmlns:w10="urn:schemas-microsoft-com:office:word" xmlns:w="http://schemas.openxmlformats.org/wordprocessingml/2006/main" xmlns:wne="http://schemas.microsoft.com/office/word/2006/wordml">
   <w:abstractNum w:abstractNumId="0">
+    <w:nsid w:val="05F8237C"/>
+    <w:multiLevelType w:val="hybridMultilevel"/>
+    <w:tmpl w:val="41D63604"/>
+    <w:lvl w:ilvl="0" w:tplc="04090011">
+      <w:start w:val="1"/>
+      <w:numFmt w:val="decimal"/>
+      <w:lvlText w:val="%1)"/>
+      <w:lvlJc w:val="left"/>
+      <w:pPr>
+        <w:ind w:left="720" w:hanging="360"/>
+      </w:pPr>
+      <w:rPr>
+        <w:rFonts w:hint="default"/>
+      </w:rPr>
+    </w:lvl>
+    <w:lvl w:ilvl="1" w:tplc="04090019" w:tentative="1">
+      <w:start w:val="1"/>
+      <w:numFmt w:val="lowerLetter"/>
+      <w:lvlText w:val="%2."/>
+      <w:lvlJc w:val="left"/>
+      <w:pPr>
+        <w:ind w:left="1440" w:hanging="360"/>
+      </w:pPr>
+    </w:lvl>
+    <w:lvl w:ilvl="2" w:tplc="0409001B" w:tentative="1">
+      <w:start w:val="1"/>
+      <w:numFmt w:val="lowerRoman"/>
+      <w:lvlText w:val="%3."/>
+      <w:lvlJc w:val="right"/>
+      <w:pPr>
+        <w:ind w:left="2160" w:hanging="180"/>
+      </w:pPr>
+    </w:lvl>
+    <w:lvl w:ilvl="3" w:tplc="0409000F" w:tentative="1">
+      <w:start w:val="1"/>
+      <w:numFmt w:val="decimal"/>
+      <w:lvlText w:val="%4."/>
+      <w:lvlJc w:val="left"/>
+      <w:pPr>
+        <w:ind w:left="2880" w:hanging="360"/>
+      </w:pPr>
+    </w:lvl>
+    <w:lvl w:ilvl="4" w:tplc="04090019" w:tentative="1">
+      <w:start w:val="1"/>
+      <w:numFmt w:val="lowerLetter"/>
+      <w:lvlText w:val="%5."/>
+      <w:lvlJc w:val="left"/>
+      <w:pPr>
+        <w:ind w:left="3600" w:hanging="360"/>
+      </w:pPr>
+    </w:lvl>
+    <w:lvl w:ilvl="5" w:tplc="0409001B" w:tentative="1">
+      <w:start w:val="1"/>
+      <w:numFmt w:val="lowerRoman"/>
+      <w:lvlText w:val="%6."/>
+      <w:lvlJc w:val="right"/>
+      <w:pPr>
+        <w:ind w:left="4320" w:hanging="180"/>
+      </w:pPr>
+    </w:lvl>
+    <w:lvl w:ilvl="6" w:tplc="0409000F" w:tentative="1">
+      <w:start w:val="1"/>
+      <w:numFmt w:val="decimal"/>
+      <w:lvlText w:val="%7."/>
+      <w:lvlJc w:val="left"/>
+      <w:pPr>
+        <w:ind w:left="5040" w:hanging="360"/>
+      </w:pPr>
+    </w:lvl>
+    <w:lvl w:ilvl="7" w:tplc="04090019" w:tentative="1">
+      <w:start w:val="1"/>
+      <w:numFmt w:val="lowerLetter"/>
+      <w:lvlText w:val="%8."/>
+      <w:lvlJc w:val="left"/>
+      <w:pPr>
+        <w:ind w:left="5760" w:hanging="360"/>
+      </w:pPr>
+    </w:lvl>
+    <w:lvl w:ilvl="8" w:tplc="0409001B" w:tentative="1">
+      <w:start w:val="1"/>
+      <w:numFmt w:val="lowerRoman"/>
+      <w:lvlText w:val="%9."/>
+      <w:lvlJc w:val="right"/>
+      <w:pPr>
+        <w:ind w:left="6480" w:hanging="180"/>
+      </w:pPr>
+    </w:lvl>
+  </w:abstractNum>
+  <w:abstractNum w:abstractNumId="1">
+    <w:nsid w:val="4A747B46"/>
+    <w:multiLevelType w:val="hybridMultilevel"/>
+    <w:tmpl w:val="2466E54C"/>
+    <w:lvl w:ilvl="0" w:tplc="0409000F">
+      <w:start w:val="1"/>
+      <w:numFmt w:val="decimal"/>
+      <w:lvlText w:val="%1."/>
+      <w:lvlJc w:val="left"/>
+      <w:pPr>
+        <w:ind w:left="720" w:hanging="360"/>
+      </w:pPr>
+    </w:lvl>
+    <w:lvl w:ilvl="1" w:tplc="04090019">
+      <w:start w:val="1"/>
+      <w:numFmt w:val="lowerLetter"/>
+      <w:lvlText w:val="%2."/>
+      <w:lvlJc w:val="left"/>
+      <w:pPr>
+        <w:ind w:left="1440" w:hanging="360"/>
+      </w:pPr>
+    </w:lvl>
+    <w:lvl w:ilvl="2" w:tplc="0409001B" w:tentative="1">
+      <w:start w:val="1"/>
+      <w:numFmt w:val="lowerRoman"/>
+      <w:lvlText w:val="%3."/>
+      <w:lvlJc w:val="right"/>
+      <w:pPr>
+        <w:ind w:left="2160" w:hanging="180"/>
+      </w:pPr>
+    </w:lvl>
+    <w:lvl w:ilvl="3" w:tplc="0409000F" w:tentative="1">
+      <w:start w:val="1"/>
+      <w:numFmt w:val="decimal"/>
+      <w:lvlText w:val="%4."/>
+      <w:lvlJc w:val="left"/>
+      <w:pPr>
+        <w:ind w:left="2880" w:hanging="360"/>
+      </w:pPr>
+    </w:lvl>
+    <w:lvl w:ilvl="4" w:tplc="04090019" w:tentative="1">
+      <w:start w:val="1"/>
+      <w:numFmt w:val="lowerLetter"/>
+      <w:lvlText w:val="%5."/>
+      <w:lvlJc w:val="left"/>
+      <w:pPr>
+        <w:ind w:left="3600" w:hanging="360"/>
+      </w:pPr>
+    </w:lvl>
+    <w:lvl w:ilvl="5" w:tplc="0409001B" w:tentative="1">
+      <w:start w:val="1"/>
+      <w:numFmt w:val="lowerRoman"/>
+      <w:lvlText w:val="%6."/>
+      <w:lvlJc w:val="right"/>
+      <w:pPr>
+        <w:ind w:left="4320" w:hanging="180"/>
+      </w:pPr>
+    </w:lvl>
+    <w:lvl w:ilvl="6" w:tplc="0409000F" w:tentative="1">
+      <w:start w:val="1"/>
+      <w:numFmt w:val="decimal"/>
+      <w:lvlText w:val="%7."/>
+      <w:lvlJc w:val="left"/>
+      <w:pPr>
+        <w:ind w:left="5040" w:hanging="360"/>
+      </w:pPr>
+    </w:lvl>
+    <w:lvl w:ilvl="7" w:tplc="04090019" w:tentative="1">
+      <w:start w:val="1"/>
+      <w:numFmt w:val="lowerLetter"/>
+      <w:lvlText w:val="%8."/>
+      <w:lvlJc w:val="left"/>
+      <w:pPr>
+        <w:ind w:left="5760" w:hanging="360"/>
+      </w:pPr>
+    </w:lvl>
+    <w:lvl w:ilvl="8" w:tplc="0409001B" w:tentative="1">
+      <w:start w:val="1"/>
+      <w:numFmt w:val="lowerRoman"/>
+      <w:lvlText w:val="%9."/>
+      <w:lvlJc w:val="right"/>
+      <w:pPr>
+        <w:ind w:left="6480" w:hanging="180"/>
+      </w:pPr>
+    </w:lvl>
+  </w:abstractNum>
+  <w:abstractNum w:abstractNumId="2">
     <w:nsid w:val="621C1410"/>
     <w:multiLevelType w:val="hybridMultilevel"/>
     <w:tmpl w:val="85ACB038"/>
@@ -515,7 +644,7 @@
       <w:lvlText w:val="%1."/>
       <w:lvlJc w:val="left"/>
       <w:pPr>
-        <w:ind w:left="720" w:hanging="360"/>
+        <w:ind w:left="2340" w:hanging="360"/>
       </w:pPr>
       <w:rPr>
         <w:rFonts w:hint="default"/>
@@ -528,7 +657,7 @@
       <w:lvlText w:val="%2."/>
       <w:lvlJc w:val="left"/>
       <w:pPr>
-        <w:ind w:left="1440" w:hanging="360"/>
+        <w:ind w:left="3060" w:hanging="360"/>
       </w:pPr>
     </w:lvl>
     <w:lvl w:ilvl="2" w:tplc="0409001B">
@@ -537,7 +666,7 @@
       <w:lvlText w:val="%3."/>
       <w:lvlJc w:val="right"/>
       <w:pPr>
-        <w:ind w:left="2160" w:hanging="180"/>
+        <w:ind w:left="3780" w:hanging="180"/>
       </w:pPr>
     </w:lvl>
     <w:lvl w:ilvl="3" w:tplc="0409000F">
@@ -546,7 +675,7 @@
       <w:lvlText w:val="%4."/>
       <w:lvlJc w:val="left"/>
       <w:pPr>
-        <w:ind w:left="2880" w:hanging="360"/>
+        <w:ind w:left="4500" w:hanging="360"/>
       </w:pPr>
     </w:lvl>
     <w:lvl w:ilvl="4" w:tplc="04090019" w:tentative="1">
@@ -555,7 +684,7 @@
       <w:lvlText w:val="%5."/>
       <w:lvlJc w:val="left"/>
       <w:pPr>
-        <w:ind w:left="3600" w:hanging="360"/>
+        <w:ind w:left="5220" w:hanging="360"/>
       </w:pPr>
     </w:lvl>
     <w:lvl w:ilvl="5" w:tplc="0409001B" w:tentative="1">
@@ -564,7 +693,7 @@
       <w:lvlText w:val="%6."/>
       <w:lvlJc w:val="right"/>
       <w:pPr>
-        <w:ind w:left="4320" w:hanging="180"/>
+        <w:ind w:left="5940" w:hanging="180"/>
       </w:pPr>
     </w:lvl>
     <w:lvl w:ilvl="6" w:tplc="0409000F" w:tentative="1">
@@ -573,7 +702,7 @@
       <w:lvlText w:val="%7."/>
       <w:lvlJc w:val="left"/>
       <w:pPr>
-        <w:ind w:left="5040" w:hanging="360"/>
+        <w:ind w:left="6660" w:hanging="360"/>
       </w:pPr>
     </w:lvl>
     <w:lvl w:ilvl="7" w:tplc="04090019" w:tentative="1">
@@ -582,7 +711,7 @@
       <w:lvlText w:val="%8."/>
       <w:lvlJc w:val="left"/>
       <w:pPr>
-        <w:ind w:left="5760" w:hanging="360"/>
+        <w:ind w:left="7380" w:hanging="360"/>
       </w:pPr>
     </w:lvl>
     <w:lvl w:ilvl="8" w:tplc="0409001B" w:tentative="1">
@@ -591,11 +720,109 @@
       <w:lvlText w:val="%9."/>
       <w:lvlJc w:val="right"/>
       <w:pPr>
+        <w:ind w:left="8100" w:hanging="180"/>
+      </w:pPr>
+    </w:lvl>
+  </w:abstractNum>
+  <w:abstractNum w:abstractNumId="3">
+    <w:nsid w:val="67A74EDD"/>
+    <w:multiLevelType w:val="hybridMultilevel"/>
+    <w:tmpl w:val="82E2A1FC"/>
+    <w:lvl w:ilvl="0" w:tplc="0409000F">
+      <w:start w:val="1"/>
+      <w:numFmt w:val="decimal"/>
+      <w:lvlText w:val="%1."/>
+      <w:lvlJc w:val="left"/>
+      <w:pPr>
+        <w:ind w:left="720" w:hanging="360"/>
+      </w:pPr>
+      <w:rPr>
+        <w:rFonts w:hint="default"/>
+      </w:rPr>
+    </w:lvl>
+    <w:lvl w:ilvl="1" w:tplc="04090019">
+      <w:start w:val="1"/>
+      <w:numFmt w:val="lowerLetter"/>
+      <w:lvlText w:val="%2."/>
+      <w:lvlJc w:val="left"/>
+      <w:pPr>
+        <w:ind w:left="1440" w:hanging="360"/>
+      </w:pPr>
+    </w:lvl>
+    <w:lvl w:ilvl="2" w:tplc="0409001B">
+      <w:start w:val="1"/>
+      <w:numFmt w:val="lowerRoman"/>
+      <w:lvlText w:val="%3."/>
+      <w:lvlJc w:val="right"/>
+      <w:pPr>
+        <w:ind w:left="2160" w:hanging="180"/>
+      </w:pPr>
+    </w:lvl>
+    <w:lvl w:ilvl="3" w:tplc="0409000F">
+      <w:start w:val="1"/>
+      <w:numFmt w:val="decimal"/>
+      <w:lvlText w:val="%4."/>
+      <w:lvlJc w:val="left"/>
+      <w:pPr>
+        <w:ind w:left="2880" w:hanging="360"/>
+      </w:pPr>
+    </w:lvl>
+    <w:lvl w:ilvl="4" w:tplc="04090019" w:tentative="1">
+      <w:start w:val="1"/>
+      <w:numFmt w:val="lowerLetter"/>
+      <w:lvlText w:val="%5."/>
+      <w:lvlJc w:val="left"/>
+      <w:pPr>
+        <w:ind w:left="3600" w:hanging="360"/>
+      </w:pPr>
+    </w:lvl>
+    <w:lvl w:ilvl="5" w:tplc="0409001B" w:tentative="1">
+      <w:start w:val="1"/>
+      <w:numFmt w:val="lowerRoman"/>
+      <w:lvlText w:val="%6."/>
+      <w:lvlJc w:val="right"/>
+      <w:pPr>
+        <w:ind w:left="4320" w:hanging="180"/>
+      </w:pPr>
+    </w:lvl>
+    <w:lvl w:ilvl="6" w:tplc="0409000F" w:tentative="1">
+      <w:start w:val="1"/>
+      <w:numFmt w:val="decimal"/>
+      <w:lvlText w:val="%7."/>
+      <w:lvlJc w:val="left"/>
+      <w:pPr>
+        <w:ind w:left="5040" w:hanging="360"/>
+      </w:pPr>
+    </w:lvl>
+    <w:lvl w:ilvl="7" w:tplc="04090019" w:tentative="1">
+      <w:start w:val="1"/>
+      <w:numFmt w:val="lowerLetter"/>
+      <w:lvlText w:val="%8."/>
+      <w:lvlJc w:val="left"/>
+      <w:pPr>
+        <w:ind w:left="5760" w:hanging="360"/>
+      </w:pPr>
+    </w:lvl>
+    <w:lvl w:ilvl="8" w:tplc="0409001B" w:tentative="1">
+      <w:start w:val="1"/>
+      <w:numFmt w:val="lowerRoman"/>
+      <w:lvlText w:val="%9."/>
+      <w:lvlJc w:val="right"/>
+      <w:pPr>
         <w:ind w:left="6480" w:hanging="180"/>
       </w:pPr>
     </w:lvl>
   </w:abstractNum>
   <w:num w:numId="1">
+    <w:abstractNumId w:val="2"/>
+  </w:num>
+  <w:num w:numId="2">
+    <w:abstractNumId w:val="3"/>
+  </w:num>
+  <w:num w:numId="3">
+    <w:abstractNumId w:val="1"/>
+  </w:num>
+  <w:num w:numId="4">
     <w:abstractNumId w:val="0"/>
   </w:num>
 </w:numbering>
@@ -785,6 +1012,30 @@
       <w:szCs w:val="28"/>
     </w:rPr>
   </w:style>
+  <w:style w:type="paragraph" w:styleId="Heading2">
+    <w:name w:val="heading 2"/>
+    <w:basedOn w:val="Normal"/>
+    <w:next w:val="Normal"/>
+    <w:link w:val="Heading2Char"/>
+    <w:uiPriority w:val="9"/>
+    <w:unhideWhenUsed/>
+    <w:qFormat/>
+    <w:rsid w:val="002B39D5"/>
+    <w:pPr>
+      <w:keepNext/>
+      <w:keepLines/>
+      <w:spacing w:before="200" w:after="0"/>
+      <w:outlineLvl w:val="1"/>
+    </w:pPr>
+    <w:rPr>
+      <w:rFonts w:asciiTheme="majorHAnsi" w:eastAsiaTheme="majorEastAsia" w:hAnsiTheme="majorHAnsi" w:cstheme="majorBidi"/>
+      <w:b/>
+      <w:bCs/>
+      <w:color w:val="4F81BD" w:themeColor="accent1"/>
+      <w:sz w:val="26"/>
+      <w:szCs w:val="26"/>
+    </w:rPr>
+  </w:style>
   <w:style w:type="character" w:default="1" w:styleId="DefaultParagraphFont">
     <w:name w:val="Default Paragraph Font"/>
     <w:uiPriority w:val="1"/>
@@ -850,6 +1101,21 @@
       <w:ind w:left="720"/>
       <w:contextualSpacing/>
     </w:pPr>
+  </w:style>
+  <w:style w:type="character" w:customStyle="1" w:styleId="Heading2Char">
+    <w:name w:val="Heading 2 Char"/>
+    <w:basedOn w:val="DefaultParagraphFont"/>
+    <w:link w:val="Heading2"/>
+    <w:uiPriority w:val="9"/>
+    <w:rsid w:val="002B39D5"/>
+    <w:rPr>
+      <w:rFonts w:asciiTheme="majorHAnsi" w:eastAsiaTheme="majorEastAsia" w:hAnsiTheme="majorHAnsi" w:cstheme="majorBidi"/>
+      <w:b/>
+      <w:bCs/>
+      <w:color w:val="4F81BD" w:themeColor="accent1"/>
+      <w:sz w:val="26"/>
+      <w:szCs w:val="26"/>
+    </w:rPr>
   </w:style>
 </w:styles>
 </file>
@@ -1142,7 +1408,7 @@
 </file>
 
 <file path=customXml/itemProps1.xml><?xml version="1.0" encoding="utf-8"?>
-<ds:datastoreItem xmlns:ds="http://schemas.openxmlformats.org/officeDocument/2006/customXml" ds:itemID="{861BB263-6DD3-4FC7-A13C-A38FEA039050}">
+<ds:datastoreItem xmlns:ds="http://schemas.openxmlformats.org/officeDocument/2006/customXml" ds:itemID="{90B04E28-1771-4166-AC67-EE43EF11CEF8}">
   <ds:schemaRefs>
     <ds:schemaRef ds:uri="http://schemas.openxmlformats.org/officeDocument/2006/bibliography"/>
   </ds:schemaRefs>

</xml_diff>